<commit_message>
#2 - feat: Adicionado projeto Construct 3
</commit_message>
<xml_diff>
--- a/Documentação Dominó.docx
+++ b/Documentação Dominó.docx
@@ -288,7 +288,7 @@
           <w:szCs w:val="28"/>
           <w:highlight w:val="lightGray"/>
         </w:rPr>
-        <w:t xml:space="preserve"> mas provavelmente uma mistura de mobile + desktop</w:t>
+        <w:t xml:space="preserve"> mas provavelmente de mobile</w:t>
       </w:r>
       <w:r>
         <w:rPr>
@@ -746,27 +746,7 @@
           <w:szCs w:val="28"/>
           <w:highlight w:val="lightGray"/>
         </w:rPr>
-        <w:t xml:space="preserve">Multiplayer online; 2D; </w:t>
-      </w:r>
-      <w:proofErr w:type="gramStart"/>
-      <w:r>
-        <w:rPr>
-          <w:rFonts w:asciiTheme="majorHAnsi" w:hAnsiTheme="majorHAnsi" w:cstheme="majorHAnsi"/>
-          <w:sz w:val="28"/>
-          <w:szCs w:val="28"/>
-          <w:highlight w:val="lightGray"/>
-        </w:rPr>
-        <w:t>Por</w:t>
-      </w:r>
-      <w:proofErr w:type="gramEnd"/>
-      <w:r>
-        <w:rPr>
-          <w:rFonts w:asciiTheme="majorHAnsi" w:hAnsiTheme="majorHAnsi" w:cstheme="majorHAnsi"/>
-          <w:sz w:val="28"/>
-          <w:szCs w:val="28"/>
-          <w:highlight w:val="lightGray"/>
-        </w:rPr>
-        <w:t xml:space="preserve"> turnos.</w:t>
+        <w:t>Multiplayer online; 2D; Por turnos.</w:t>
       </w:r>
     </w:p>
     <w:p>

</xml_diff>